<commit_message>
Part of document with pictures
</commit_message>
<xml_diff>
--- a/doc/temp/启发式评估——崔浩.docx
+++ b/doc/temp/启发式评估——崔浩.docx
@@ -36,11 +36,6 @@
             <w:tcW w:w="557" w:type="dxa"/>
           </w:tcPr>
           <w:p>
-            <w:pPr>
-              <w:rPr>
-                <w:rFonts w:hint="eastAsia"/>
-              </w:rPr>
-            </w:pPr>
             <w:r>
               <w:rPr>
                 <w:rFonts w:hint="eastAsia"/>
@@ -56,9 +51,6 @@
           <w:p>
             <w:pPr>
               <w:cnfStyle w:val="100000000000" w:firstRow="1" w:lastRow="0" w:firstColumn="0" w:lastColumn="0" w:oddVBand="0" w:evenVBand="0" w:oddHBand="0" w:evenHBand="0" w:firstRowFirstColumn="0" w:firstRowLastColumn="0" w:lastRowFirstColumn="0" w:lastRowLastColumn="0"/>
-              <w:rPr>
-                <w:rFonts w:hint="eastAsia"/>
-              </w:rPr>
             </w:pPr>
             <w:r>
               <w:rPr>
@@ -75,9 +67,6 @@
           <w:p>
             <w:pPr>
               <w:cnfStyle w:val="100000000000" w:firstRow="1" w:lastRow="0" w:firstColumn="0" w:lastColumn="0" w:oddVBand="0" w:evenVBand="0" w:oddHBand="0" w:evenHBand="0" w:firstRowFirstColumn="0" w:firstRowLastColumn="0" w:lastRowFirstColumn="0" w:lastRowLastColumn="0"/>
-              <w:rPr>
-                <w:rFonts w:hint="eastAsia"/>
-              </w:rPr>
             </w:pPr>
             <w:r>
               <w:rPr>
@@ -94,9 +83,6 @@
           <w:p>
             <w:pPr>
               <w:cnfStyle w:val="100000000000" w:firstRow="1" w:lastRow="0" w:firstColumn="0" w:lastColumn="0" w:oddVBand="0" w:evenVBand="0" w:oddHBand="0" w:evenHBand="0" w:firstRowFirstColumn="0" w:firstRowLastColumn="0" w:lastRowFirstColumn="0" w:lastRowLastColumn="0"/>
-              <w:rPr>
-                <w:rFonts w:hint="eastAsia"/>
-              </w:rPr>
             </w:pPr>
             <w:r>
               <w:rPr>
@@ -113,9 +99,6 @@
           <w:p>
             <w:pPr>
               <w:cnfStyle w:val="100000000000" w:firstRow="1" w:lastRow="0" w:firstColumn="0" w:lastColumn="0" w:oddVBand="0" w:evenVBand="0" w:oddHBand="0" w:evenHBand="0" w:firstRowFirstColumn="0" w:firstRowLastColumn="0" w:lastRowFirstColumn="0" w:lastRowLastColumn="0"/>
-              <w:rPr>
-                <w:rFonts w:hint="eastAsia"/>
-              </w:rPr>
             </w:pPr>
             <w:r>
               <w:rPr>
@@ -132,9 +115,6 @@
           <w:p>
             <w:pPr>
               <w:cnfStyle w:val="100000000000" w:firstRow="1" w:lastRow="0" w:firstColumn="0" w:lastColumn="0" w:oddVBand="0" w:evenVBand="0" w:oddHBand="0" w:evenHBand="0" w:firstRowFirstColumn="0" w:firstRowLastColumn="0" w:lastRowFirstColumn="0" w:lastRowLastColumn="0"/>
-              <w:rPr>
-                <w:rFonts w:hint="eastAsia"/>
-              </w:rPr>
             </w:pPr>
             <w:r>
               <w:rPr>
@@ -151,9 +131,6 @@
           <w:p>
             <w:pPr>
               <w:cnfStyle w:val="100000000000" w:firstRow="1" w:lastRow="0" w:firstColumn="0" w:lastColumn="0" w:oddVBand="0" w:evenVBand="0" w:oddHBand="0" w:evenHBand="0" w:firstRowFirstColumn="0" w:firstRowLastColumn="0" w:lastRowFirstColumn="0" w:lastRowLastColumn="0"/>
-              <w:rPr>
-                <w:rFonts w:hint="eastAsia"/>
-              </w:rPr>
             </w:pPr>
             <w:r>
               <w:rPr>
@@ -170,9 +147,6 @@
           <w:p>
             <w:pPr>
               <w:cnfStyle w:val="100000000000" w:firstRow="1" w:lastRow="0" w:firstColumn="0" w:lastColumn="0" w:oddVBand="0" w:evenVBand="0" w:oddHBand="0" w:evenHBand="0" w:firstRowFirstColumn="0" w:firstRowLastColumn="0" w:lastRowFirstColumn="0" w:lastRowLastColumn="0"/>
-              <w:rPr>
-                <w:rFonts w:hint="eastAsia"/>
-              </w:rPr>
             </w:pPr>
             <w:r>
               <w:rPr>
@@ -193,11 +167,6 @@
             <w:tcW w:w="557" w:type="dxa"/>
           </w:tcPr>
           <w:p>
-            <w:pPr>
-              <w:rPr>
-                <w:rFonts w:hint="eastAsia"/>
-              </w:rPr>
-            </w:pPr>
             <w:r>
               <w:rPr>
                 <w:rFonts w:hint="eastAsia"/>
@@ -213,9 +182,6 @@
           <w:p>
             <w:pPr>
               <w:cnfStyle w:val="000000100000" w:firstRow="0" w:lastRow="0" w:firstColumn="0" w:lastColumn="0" w:oddVBand="0" w:evenVBand="0" w:oddHBand="1" w:evenHBand="0" w:firstRowFirstColumn="0" w:firstRowLastColumn="0" w:lastRowFirstColumn="0" w:lastRowLastColumn="0"/>
-              <w:rPr>
-                <w:rFonts w:hint="eastAsia"/>
-              </w:rPr>
             </w:pPr>
             <w:r>
               <w:rPr>
@@ -232,9 +198,6 @@
           <w:p>
             <w:pPr>
               <w:cnfStyle w:val="000000100000" w:firstRow="0" w:lastRow="0" w:firstColumn="0" w:lastColumn="0" w:oddVBand="0" w:evenVBand="0" w:oddHBand="1" w:evenHBand="0" w:firstRowFirstColumn="0" w:firstRowLastColumn="0" w:lastRowFirstColumn="0" w:lastRowLastColumn="0"/>
-              <w:rPr>
-                <w:rFonts w:hint="eastAsia"/>
-              </w:rPr>
             </w:pPr>
             <w:r>
               <w:rPr>
@@ -251,9 +214,6 @@
           <w:p>
             <w:pPr>
               <w:cnfStyle w:val="000000100000" w:firstRow="0" w:lastRow="0" w:firstColumn="0" w:lastColumn="0" w:oddVBand="0" w:evenVBand="0" w:oddHBand="1" w:evenHBand="0" w:firstRowFirstColumn="0" w:firstRowLastColumn="0" w:lastRowFirstColumn="0" w:lastRowLastColumn="0"/>
-              <w:rPr>
-                <w:rFonts w:hint="eastAsia"/>
-              </w:rPr>
             </w:pPr>
             <w:r>
               <w:rPr>
@@ -270,9 +230,6 @@
           <w:p>
             <w:pPr>
               <w:cnfStyle w:val="000000100000" w:firstRow="0" w:lastRow="0" w:firstColumn="0" w:lastColumn="0" w:oddVBand="0" w:evenVBand="0" w:oddHBand="1" w:evenHBand="0" w:firstRowFirstColumn="0" w:firstRowLastColumn="0" w:lastRowFirstColumn="0" w:lastRowLastColumn="0"/>
-              <w:rPr>
-                <w:rFonts w:hint="eastAsia"/>
-              </w:rPr>
             </w:pPr>
             <w:r>
               <w:rPr>
@@ -289,9 +246,6 @@
           <w:p>
             <w:pPr>
               <w:cnfStyle w:val="000000100000" w:firstRow="0" w:lastRow="0" w:firstColumn="0" w:lastColumn="0" w:oddVBand="0" w:evenVBand="0" w:oddHBand="1" w:evenHBand="0" w:firstRowFirstColumn="0" w:firstRowLastColumn="0" w:lastRowFirstColumn="0" w:lastRowLastColumn="0"/>
-              <w:rPr>
-                <w:rFonts w:hint="eastAsia"/>
-              </w:rPr>
             </w:pPr>
             <w:r>
               <w:rPr>
@@ -311,9 +265,6 @@
           <w:p>
             <w:pPr>
               <w:cnfStyle w:val="000000100000" w:firstRow="0" w:lastRow="0" w:firstColumn="0" w:lastColumn="0" w:oddVBand="0" w:evenVBand="0" w:oddHBand="1" w:evenHBand="0" w:firstRowFirstColumn="0" w:firstRowLastColumn="0" w:lastRowFirstColumn="0" w:lastRowLastColumn="0"/>
-              <w:rPr>
-                <w:rFonts w:hint="eastAsia"/>
-              </w:rPr>
             </w:pPr>
             <w:r>
               <w:rPr>
@@ -330,9 +281,6 @@
           <w:p>
             <w:pPr>
               <w:cnfStyle w:val="000000100000" w:firstRow="0" w:lastRow="0" w:firstColumn="0" w:lastColumn="0" w:oddVBand="0" w:evenVBand="0" w:oddHBand="1" w:evenHBand="0" w:firstRowFirstColumn="0" w:firstRowLastColumn="0" w:lastRowFirstColumn="0" w:lastRowLastColumn="0"/>
-              <w:rPr>
-                <w:rFonts w:hint="eastAsia"/>
-              </w:rPr>
             </w:pPr>
             <w:r>
               <w:rPr>
@@ -350,11 +298,6 @@
             <w:tcW w:w="557" w:type="dxa"/>
           </w:tcPr>
           <w:p>
-            <w:pPr>
-              <w:rPr>
-                <w:rFonts w:hint="eastAsia"/>
-              </w:rPr>
-            </w:pPr>
             <w:r>
               <w:rPr>
                 <w:rFonts w:hint="eastAsia"/>
@@ -370,9 +313,6 @@
           <w:p>
             <w:pPr>
               <w:cnfStyle w:val="000000000000" w:firstRow="0" w:lastRow="0" w:firstColumn="0" w:lastColumn="0" w:oddVBand="0" w:evenVBand="0" w:oddHBand="0" w:evenHBand="0" w:firstRowFirstColumn="0" w:firstRowLastColumn="0" w:lastRowFirstColumn="0" w:lastRowLastColumn="0"/>
-              <w:rPr>
-                <w:rFonts w:hint="eastAsia"/>
-              </w:rPr>
             </w:pPr>
             <w:r>
               <w:rPr>
@@ -389,9 +329,6 @@
           <w:p>
             <w:pPr>
               <w:cnfStyle w:val="000000000000" w:firstRow="0" w:lastRow="0" w:firstColumn="0" w:lastColumn="0" w:oddVBand="0" w:evenVBand="0" w:oddHBand="0" w:evenHBand="0" w:firstRowFirstColumn="0" w:firstRowLastColumn="0" w:lastRowFirstColumn="0" w:lastRowLastColumn="0"/>
-              <w:rPr>
-                <w:rFonts w:hint="eastAsia"/>
-              </w:rPr>
             </w:pPr>
             <w:r>
               <w:rPr>
@@ -408,9 +345,6 @@
           <w:p>
             <w:pPr>
               <w:cnfStyle w:val="000000000000" w:firstRow="0" w:lastRow="0" w:firstColumn="0" w:lastColumn="0" w:oddVBand="0" w:evenVBand="0" w:oddHBand="0" w:evenHBand="0" w:firstRowFirstColumn="0" w:firstRowLastColumn="0" w:lastRowFirstColumn="0" w:lastRowLastColumn="0"/>
-              <w:rPr>
-                <w:rFonts w:hint="eastAsia"/>
-              </w:rPr>
             </w:pPr>
             <w:r>
               <w:rPr>
@@ -427,9 +361,6 @@
           <w:p>
             <w:pPr>
               <w:cnfStyle w:val="000000000000" w:firstRow="0" w:lastRow="0" w:firstColumn="0" w:lastColumn="0" w:oddVBand="0" w:evenVBand="0" w:oddHBand="0" w:evenHBand="0" w:firstRowFirstColumn="0" w:firstRowLastColumn="0" w:lastRowFirstColumn="0" w:lastRowLastColumn="0"/>
-              <w:rPr>
-                <w:rFonts w:hint="eastAsia"/>
-              </w:rPr>
             </w:pPr>
             <w:r>
               <w:rPr>
@@ -463,9 +394,6 @@
           <w:p>
             <w:pPr>
               <w:cnfStyle w:val="000000000000" w:firstRow="0" w:lastRow="0" w:firstColumn="0" w:lastColumn="0" w:oddVBand="0" w:evenVBand="0" w:oddHBand="0" w:evenHBand="0" w:firstRowFirstColumn="0" w:firstRowLastColumn="0" w:lastRowFirstColumn="0" w:lastRowLastColumn="0"/>
-              <w:rPr>
-                <w:rFonts w:hint="eastAsia"/>
-              </w:rPr>
             </w:pPr>
             <w:r>
               <w:rPr>
@@ -482,9 +410,6 @@
           <w:p>
             <w:pPr>
               <w:cnfStyle w:val="000000000000" w:firstRow="0" w:lastRow="0" w:firstColumn="0" w:lastColumn="0" w:oddVBand="0" w:evenVBand="0" w:oddHBand="0" w:evenHBand="0" w:firstRowFirstColumn="0" w:firstRowLastColumn="0" w:lastRowFirstColumn="0" w:lastRowLastColumn="0"/>
-              <w:rPr>
-                <w:rFonts w:hint="eastAsia"/>
-              </w:rPr>
             </w:pPr>
             <w:r>
               <w:rPr>
@@ -501,9 +426,6 @@
           <w:p>
             <w:pPr>
               <w:cnfStyle w:val="000000000000" w:firstRow="0" w:lastRow="0" w:firstColumn="0" w:lastColumn="0" w:oddVBand="0" w:evenVBand="0" w:oddHBand="0" w:evenHBand="0" w:firstRowFirstColumn="0" w:firstRowLastColumn="0" w:lastRowFirstColumn="0" w:lastRowLastColumn="0"/>
-              <w:rPr>
-                <w:rFonts w:hint="eastAsia"/>
-              </w:rPr>
             </w:pPr>
             <w:r>
               <w:rPr>
@@ -524,11 +446,6 @@
             <w:tcW w:w="557" w:type="dxa"/>
           </w:tcPr>
           <w:p>
-            <w:pPr>
-              <w:rPr>
-                <w:rFonts w:hint="eastAsia"/>
-              </w:rPr>
-            </w:pPr>
             <w:r>
               <w:rPr>
                 <w:rFonts w:hint="eastAsia"/>
@@ -544,9 +461,6 @@
           <w:p>
             <w:pPr>
               <w:cnfStyle w:val="000000100000" w:firstRow="0" w:lastRow="0" w:firstColumn="0" w:lastColumn="0" w:oddVBand="0" w:evenVBand="0" w:oddHBand="1" w:evenHBand="0" w:firstRowFirstColumn="0" w:firstRowLastColumn="0" w:lastRowFirstColumn="0" w:lastRowLastColumn="0"/>
-              <w:rPr>
-                <w:rFonts w:hint="eastAsia"/>
-              </w:rPr>
             </w:pPr>
             <w:r>
               <w:rPr>
@@ -563,9 +477,6 @@
           <w:p>
             <w:pPr>
               <w:cnfStyle w:val="000000100000" w:firstRow="0" w:lastRow="0" w:firstColumn="0" w:lastColumn="0" w:oddVBand="0" w:evenVBand="0" w:oddHBand="1" w:evenHBand="0" w:firstRowFirstColumn="0" w:firstRowLastColumn="0" w:lastRowFirstColumn="0" w:lastRowLastColumn="0"/>
-              <w:rPr>
-                <w:rFonts w:hint="eastAsia"/>
-              </w:rPr>
             </w:pPr>
             <w:r>
               <w:rPr>
@@ -582,9 +493,6 @@
           <w:p>
             <w:pPr>
               <w:cnfStyle w:val="000000100000" w:firstRow="0" w:lastRow="0" w:firstColumn="0" w:lastColumn="0" w:oddVBand="0" w:evenVBand="0" w:oddHBand="1" w:evenHBand="0" w:firstRowFirstColumn="0" w:firstRowLastColumn="0" w:lastRowFirstColumn="0" w:lastRowLastColumn="0"/>
-              <w:rPr>
-                <w:rFonts w:hint="eastAsia"/>
-              </w:rPr>
             </w:pPr>
             <w:r>
               <w:rPr>
@@ -601,9 +509,6 @@
           <w:p>
             <w:pPr>
               <w:cnfStyle w:val="000000100000" w:firstRow="0" w:lastRow="0" w:firstColumn="0" w:lastColumn="0" w:oddVBand="0" w:evenVBand="0" w:oddHBand="1" w:evenHBand="0" w:firstRowFirstColumn="0" w:firstRowLastColumn="0" w:lastRowFirstColumn="0" w:lastRowLastColumn="0"/>
-              <w:rPr>
-                <w:rFonts w:hint="eastAsia"/>
-              </w:rPr>
             </w:pPr>
             <w:r>
               <w:rPr>
@@ -620,9 +525,6 @@
           <w:p>
             <w:pPr>
               <w:cnfStyle w:val="000000100000" w:firstRow="0" w:lastRow="0" w:firstColumn="0" w:lastColumn="0" w:oddVBand="0" w:evenVBand="0" w:oddHBand="1" w:evenHBand="0" w:firstRowFirstColumn="0" w:firstRowLastColumn="0" w:lastRowFirstColumn="0" w:lastRowLastColumn="0"/>
-              <w:rPr>
-                <w:rFonts w:hint="eastAsia"/>
-              </w:rPr>
             </w:pPr>
             <w:r>
               <w:rPr>
@@ -639,9 +541,6 @@
           <w:p>
             <w:pPr>
               <w:cnfStyle w:val="000000100000" w:firstRow="0" w:lastRow="0" w:firstColumn="0" w:lastColumn="0" w:oddVBand="0" w:evenVBand="0" w:oddHBand="1" w:evenHBand="0" w:firstRowFirstColumn="0" w:firstRowLastColumn="0" w:lastRowFirstColumn="0" w:lastRowLastColumn="0"/>
-              <w:rPr>
-                <w:rFonts w:hint="eastAsia"/>
-              </w:rPr>
             </w:pPr>
             <w:r>
               <w:rPr>
@@ -658,9 +557,6 @@
           <w:p>
             <w:pPr>
               <w:cnfStyle w:val="000000100000" w:firstRow="0" w:lastRow="0" w:firstColumn="0" w:lastColumn="0" w:oddVBand="0" w:evenVBand="0" w:oddHBand="1" w:evenHBand="0" w:firstRowFirstColumn="0" w:firstRowLastColumn="0" w:lastRowFirstColumn="0" w:lastRowLastColumn="0"/>
-              <w:rPr>
-                <w:rFonts w:hint="eastAsia"/>
-              </w:rPr>
             </w:pPr>
             <w:r>
               <w:rPr>
@@ -678,11 +574,6 @@
             <w:tcW w:w="557" w:type="dxa"/>
           </w:tcPr>
           <w:p>
-            <w:pPr>
-              <w:rPr>
-                <w:rFonts w:hint="eastAsia"/>
-              </w:rPr>
-            </w:pPr>
             <w:r>
               <w:rPr>
                 <w:rFonts w:hint="eastAsia"/>
@@ -698,9 +589,6 @@
           <w:p>
             <w:pPr>
               <w:cnfStyle w:val="000000000000" w:firstRow="0" w:lastRow="0" w:firstColumn="0" w:lastColumn="0" w:oddVBand="0" w:evenVBand="0" w:oddHBand="0" w:evenHBand="0" w:firstRowFirstColumn="0" w:firstRowLastColumn="0" w:lastRowFirstColumn="0" w:lastRowLastColumn="0"/>
-              <w:rPr>
-                <w:rFonts w:hint="eastAsia"/>
-              </w:rPr>
             </w:pPr>
             <w:r>
               <w:rPr>
@@ -717,9 +605,6 @@
           <w:p>
             <w:pPr>
               <w:cnfStyle w:val="000000000000" w:firstRow="0" w:lastRow="0" w:firstColumn="0" w:lastColumn="0" w:oddVBand="0" w:evenVBand="0" w:oddHBand="0" w:evenHBand="0" w:firstRowFirstColumn="0" w:firstRowLastColumn="0" w:lastRowFirstColumn="0" w:lastRowLastColumn="0"/>
-              <w:rPr>
-                <w:rFonts w:hint="eastAsia"/>
-              </w:rPr>
             </w:pPr>
             <w:r>
               <w:rPr>
@@ -736,9 +621,6 @@
           <w:p>
             <w:pPr>
               <w:cnfStyle w:val="000000000000" w:firstRow="0" w:lastRow="0" w:firstColumn="0" w:lastColumn="0" w:oddVBand="0" w:evenVBand="0" w:oddHBand="0" w:evenHBand="0" w:firstRowFirstColumn="0" w:firstRowLastColumn="0" w:lastRowFirstColumn="0" w:lastRowLastColumn="0"/>
-              <w:rPr>
-                <w:rFonts w:hint="eastAsia"/>
-              </w:rPr>
             </w:pPr>
             <w:r>
               <w:rPr>
@@ -755,9 +637,6 @@
           <w:p>
             <w:pPr>
               <w:cnfStyle w:val="000000000000" w:firstRow="0" w:lastRow="0" w:firstColumn="0" w:lastColumn="0" w:oddVBand="0" w:evenVBand="0" w:oddHBand="0" w:evenHBand="0" w:firstRowFirstColumn="0" w:firstRowLastColumn="0" w:lastRowFirstColumn="0" w:lastRowLastColumn="0"/>
-              <w:rPr>
-                <w:rFonts w:hint="eastAsia"/>
-              </w:rPr>
             </w:pPr>
             <w:r>
               <w:rPr>
@@ -774,9 +653,6 @@
           <w:p>
             <w:pPr>
               <w:cnfStyle w:val="000000000000" w:firstRow="0" w:lastRow="0" w:firstColumn="0" w:lastColumn="0" w:oddVBand="0" w:evenVBand="0" w:oddHBand="0" w:evenHBand="0" w:firstRowFirstColumn="0" w:firstRowLastColumn="0" w:lastRowFirstColumn="0" w:lastRowLastColumn="0"/>
-              <w:rPr>
-                <w:rFonts w:hint="eastAsia"/>
-              </w:rPr>
             </w:pPr>
             <w:r>
               <w:rPr>
@@ -793,9 +669,6 @@
           <w:p>
             <w:pPr>
               <w:cnfStyle w:val="000000000000" w:firstRow="0" w:lastRow="0" w:firstColumn="0" w:lastColumn="0" w:oddVBand="0" w:evenVBand="0" w:oddHBand="0" w:evenHBand="0" w:firstRowFirstColumn="0" w:firstRowLastColumn="0" w:lastRowFirstColumn="0" w:lastRowLastColumn="0"/>
-              <w:rPr>
-                <w:rFonts w:hint="eastAsia"/>
-              </w:rPr>
             </w:pPr>
             <w:r>
               <w:t>2</w:t>
@@ -809,9 +682,6 @@
           <w:p>
             <w:pPr>
               <w:cnfStyle w:val="000000000000" w:firstRow="0" w:lastRow="0" w:firstColumn="0" w:lastColumn="0" w:oddVBand="0" w:evenVBand="0" w:oddHBand="0" w:evenHBand="0" w:firstRowFirstColumn="0" w:firstRowLastColumn="0" w:lastRowFirstColumn="0" w:lastRowLastColumn="0"/>
-              <w:rPr>
-                <w:rFonts w:hint="eastAsia"/>
-              </w:rPr>
             </w:pPr>
             <w:r>
               <w:rPr>
@@ -832,11 +702,6 @@
             <w:tcW w:w="557" w:type="dxa"/>
           </w:tcPr>
           <w:p>
-            <w:pPr>
-              <w:rPr>
-                <w:rFonts w:hint="eastAsia"/>
-              </w:rPr>
-            </w:pPr>
             <w:r>
               <w:rPr>
                 <w:rFonts w:hint="eastAsia"/>
@@ -852,9 +717,6 @@
           <w:p>
             <w:pPr>
               <w:cnfStyle w:val="000000100000" w:firstRow="0" w:lastRow="0" w:firstColumn="0" w:lastColumn="0" w:oddVBand="0" w:evenVBand="0" w:oddHBand="1" w:evenHBand="0" w:firstRowFirstColumn="0" w:firstRowLastColumn="0" w:lastRowFirstColumn="0" w:lastRowLastColumn="0"/>
-              <w:rPr>
-                <w:rFonts w:hint="eastAsia"/>
-              </w:rPr>
             </w:pPr>
             <w:r>
               <w:rPr>
@@ -871,9 +733,6 @@
           <w:p>
             <w:pPr>
               <w:cnfStyle w:val="000000100000" w:firstRow="0" w:lastRow="0" w:firstColumn="0" w:lastColumn="0" w:oddVBand="0" w:evenVBand="0" w:oddHBand="1" w:evenHBand="0" w:firstRowFirstColumn="0" w:firstRowLastColumn="0" w:lastRowFirstColumn="0" w:lastRowLastColumn="0"/>
-              <w:rPr>
-                <w:rFonts w:hint="eastAsia"/>
-              </w:rPr>
             </w:pPr>
             <w:r>
               <w:rPr>
@@ -890,9 +749,6 @@
           <w:p>
             <w:pPr>
               <w:cnfStyle w:val="000000100000" w:firstRow="0" w:lastRow="0" w:firstColumn="0" w:lastColumn="0" w:oddVBand="0" w:evenVBand="0" w:oddHBand="1" w:evenHBand="0" w:firstRowFirstColumn="0" w:firstRowLastColumn="0" w:lastRowFirstColumn="0" w:lastRowLastColumn="0"/>
-              <w:rPr>
-                <w:rFonts w:hint="eastAsia"/>
-              </w:rPr>
             </w:pPr>
             <w:r>
               <w:rPr>
@@ -909,9 +765,6 @@
           <w:p>
             <w:pPr>
               <w:cnfStyle w:val="000000100000" w:firstRow="0" w:lastRow="0" w:firstColumn="0" w:lastColumn="0" w:oddVBand="0" w:evenVBand="0" w:oddHBand="1" w:evenHBand="0" w:firstRowFirstColumn="0" w:firstRowLastColumn="0" w:lastRowFirstColumn="0" w:lastRowLastColumn="0"/>
-              <w:rPr>
-                <w:rFonts w:hint="eastAsia"/>
-              </w:rPr>
             </w:pPr>
             <w:r>
               <w:rPr>
@@ -939,9 +792,6 @@
           <w:p>
             <w:pPr>
               <w:cnfStyle w:val="000000100000" w:firstRow="0" w:lastRow="0" w:firstColumn="0" w:lastColumn="0" w:oddVBand="0" w:evenVBand="0" w:oddHBand="1" w:evenHBand="0" w:firstRowFirstColumn="0" w:firstRowLastColumn="0" w:lastRowFirstColumn="0" w:lastRowLastColumn="0"/>
-              <w:rPr>
-                <w:rFonts w:hint="eastAsia"/>
-              </w:rPr>
             </w:pPr>
             <w:r>
               <w:rPr>
@@ -958,9 +808,6 @@
           <w:p>
             <w:pPr>
               <w:cnfStyle w:val="000000100000" w:firstRow="0" w:lastRow="0" w:firstColumn="0" w:lastColumn="0" w:oddVBand="0" w:evenVBand="0" w:oddHBand="1" w:evenHBand="0" w:firstRowFirstColumn="0" w:firstRowLastColumn="0" w:lastRowFirstColumn="0" w:lastRowLastColumn="0"/>
-              <w:rPr>
-                <w:rFonts w:hint="eastAsia"/>
-              </w:rPr>
             </w:pPr>
             <w:r>
               <w:rPr>
@@ -977,9 +824,6 @@
           <w:p>
             <w:pPr>
               <w:cnfStyle w:val="000000100000" w:firstRow="0" w:lastRow="0" w:firstColumn="0" w:lastColumn="0" w:oddVBand="0" w:evenVBand="0" w:oddHBand="1" w:evenHBand="0" w:firstRowFirstColumn="0" w:firstRowLastColumn="0" w:lastRowFirstColumn="0" w:lastRowLastColumn="0"/>
-              <w:rPr>
-                <w:rFonts w:hint="eastAsia"/>
-              </w:rPr>
             </w:pPr>
             <w:r>
               <w:rPr>
@@ -997,11 +841,6 @@
             <w:tcW w:w="557" w:type="dxa"/>
           </w:tcPr>
           <w:p>
-            <w:pPr>
-              <w:rPr>
-                <w:rFonts w:hint="eastAsia"/>
-              </w:rPr>
-            </w:pPr>
             <w:r>
               <w:rPr>
                 <w:rFonts w:hint="eastAsia"/>
@@ -1017,9 +856,6 @@
           <w:p>
             <w:pPr>
               <w:cnfStyle w:val="000000000000" w:firstRow="0" w:lastRow="0" w:firstColumn="0" w:lastColumn="0" w:oddVBand="0" w:evenVBand="0" w:oddHBand="0" w:evenHBand="0" w:firstRowFirstColumn="0" w:firstRowLastColumn="0" w:lastRowFirstColumn="0" w:lastRowLastColumn="0"/>
-              <w:rPr>
-                <w:rFonts w:hint="eastAsia"/>
-              </w:rPr>
             </w:pPr>
             <w:r>
               <w:rPr>
@@ -1036,9 +872,6 @@
           <w:p>
             <w:pPr>
               <w:cnfStyle w:val="000000000000" w:firstRow="0" w:lastRow="0" w:firstColumn="0" w:lastColumn="0" w:oddVBand="0" w:evenVBand="0" w:oddHBand="0" w:evenHBand="0" w:firstRowFirstColumn="0" w:firstRowLastColumn="0" w:lastRowFirstColumn="0" w:lastRowLastColumn="0"/>
-              <w:rPr>
-                <w:rFonts w:hint="eastAsia"/>
-              </w:rPr>
             </w:pPr>
             <w:r>
               <w:rPr>
@@ -1055,9 +888,6 @@
           <w:p>
             <w:pPr>
               <w:cnfStyle w:val="000000000000" w:firstRow="0" w:lastRow="0" w:firstColumn="0" w:lastColumn="0" w:oddVBand="0" w:evenVBand="0" w:oddHBand="0" w:evenHBand="0" w:firstRowFirstColumn="0" w:firstRowLastColumn="0" w:lastRowFirstColumn="0" w:lastRowLastColumn="0"/>
-              <w:rPr>
-                <w:rFonts w:hint="eastAsia"/>
-              </w:rPr>
             </w:pPr>
             <w:r>
               <w:rPr>
@@ -1074,9 +904,6 @@
           <w:p>
             <w:pPr>
               <w:cnfStyle w:val="000000000000" w:firstRow="0" w:lastRow="0" w:firstColumn="0" w:lastColumn="0" w:oddVBand="0" w:evenVBand="0" w:oddHBand="0" w:evenHBand="0" w:firstRowFirstColumn="0" w:firstRowLastColumn="0" w:lastRowFirstColumn="0" w:lastRowLastColumn="0"/>
-              <w:rPr>
-                <w:rFonts w:hint="eastAsia"/>
-              </w:rPr>
             </w:pPr>
             <w:r>
               <w:rPr>
@@ -1093,9 +920,6 @@
           <w:p>
             <w:pPr>
               <w:cnfStyle w:val="000000000000" w:firstRow="0" w:lastRow="0" w:firstColumn="0" w:lastColumn="0" w:oddVBand="0" w:evenVBand="0" w:oddHBand="0" w:evenHBand="0" w:firstRowFirstColumn="0" w:firstRowLastColumn="0" w:lastRowFirstColumn="0" w:lastRowLastColumn="0"/>
-              <w:rPr>
-                <w:rFonts w:hint="eastAsia"/>
-              </w:rPr>
             </w:pPr>
             <w:r>
               <w:rPr>
@@ -1112,9 +936,6 @@
           <w:p>
             <w:pPr>
               <w:cnfStyle w:val="000000000000" w:firstRow="0" w:lastRow="0" w:firstColumn="0" w:lastColumn="0" w:oddVBand="0" w:evenVBand="0" w:oddHBand="0" w:evenHBand="0" w:firstRowFirstColumn="0" w:firstRowLastColumn="0" w:lastRowFirstColumn="0" w:lastRowLastColumn="0"/>
-              <w:rPr>
-                <w:rFonts w:hint="eastAsia"/>
-              </w:rPr>
             </w:pPr>
             <w:r>
               <w:rPr>
@@ -1131,9 +952,6 @@
           <w:p>
             <w:pPr>
               <w:cnfStyle w:val="000000000000" w:firstRow="0" w:lastRow="0" w:firstColumn="0" w:lastColumn="0" w:oddVBand="0" w:evenVBand="0" w:oddHBand="0" w:evenHBand="0" w:firstRowFirstColumn="0" w:firstRowLastColumn="0" w:lastRowFirstColumn="0" w:lastRowLastColumn="0"/>
-              <w:rPr>
-                <w:rFonts w:hint="eastAsia"/>
-              </w:rPr>
             </w:pPr>
             <w:r>
               <w:rPr>
@@ -1154,11 +972,6 @@
             <w:tcW w:w="557" w:type="dxa"/>
           </w:tcPr>
           <w:p>
-            <w:pPr>
-              <w:rPr>
-                <w:rFonts w:hint="eastAsia"/>
-              </w:rPr>
-            </w:pPr>
             <w:r>
               <w:rPr>
                 <w:rFonts w:hint="eastAsia"/>
@@ -1174,9 +987,6 @@
           <w:p>
             <w:pPr>
               <w:cnfStyle w:val="000000100000" w:firstRow="0" w:lastRow="0" w:firstColumn="0" w:lastColumn="0" w:oddVBand="0" w:evenVBand="0" w:oddHBand="1" w:evenHBand="0" w:firstRowFirstColumn="0" w:firstRowLastColumn="0" w:lastRowFirstColumn="0" w:lastRowLastColumn="0"/>
-              <w:rPr>
-                <w:rFonts w:hint="eastAsia"/>
-              </w:rPr>
             </w:pPr>
             <w:r>
               <w:rPr>
@@ -1193,9 +1003,6 @@
           <w:p>
             <w:pPr>
               <w:cnfStyle w:val="000000100000" w:firstRow="0" w:lastRow="0" w:firstColumn="0" w:lastColumn="0" w:oddVBand="0" w:evenVBand="0" w:oddHBand="1" w:evenHBand="0" w:firstRowFirstColumn="0" w:firstRowLastColumn="0" w:lastRowFirstColumn="0" w:lastRowLastColumn="0"/>
-              <w:rPr>
-                <w:rFonts w:hint="eastAsia"/>
-              </w:rPr>
             </w:pPr>
             <w:r>
               <w:rPr>
@@ -1212,9 +1019,6 @@
           <w:p>
             <w:pPr>
               <w:cnfStyle w:val="000000100000" w:firstRow="0" w:lastRow="0" w:firstColumn="0" w:lastColumn="0" w:oddVBand="0" w:evenVBand="0" w:oddHBand="1" w:evenHBand="0" w:firstRowFirstColumn="0" w:firstRowLastColumn="0" w:lastRowFirstColumn="0" w:lastRowLastColumn="0"/>
-              <w:rPr>
-                <w:rFonts w:hint="eastAsia"/>
-              </w:rPr>
             </w:pPr>
             <w:r>
               <w:rPr>
@@ -1231,9 +1035,6 @@
           <w:p>
             <w:pPr>
               <w:cnfStyle w:val="000000100000" w:firstRow="0" w:lastRow="0" w:firstColumn="0" w:lastColumn="0" w:oddVBand="0" w:evenVBand="0" w:oddHBand="1" w:evenHBand="0" w:firstRowFirstColumn="0" w:firstRowLastColumn="0" w:lastRowFirstColumn="0" w:lastRowLastColumn="0"/>
-              <w:rPr>
-                <w:rFonts w:hint="eastAsia"/>
-              </w:rPr>
             </w:pPr>
             <w:r>
               <w:rPr>
@@ -1250,9 +1051,6 @@
           <w:p>
             <w:pPr>
               <w:cnfStyle w:val="000000100000" w:firstRow="0" w:lastRow="0" w:firstColumn="0" w:lastColumn="0" w:oddVBand="0" w:evenVBand="0" w:oddHBand="1" w:evenHBand="0" w:firstRowFirstColumn="0" w:firstRowLastColumn="0" w:lastRowFirstColumn="0" w:lastRowLastColumn="0"/>
-              <w:rPr>
-                <w:rFonts w:hint="eastAsia"/>
-              </w:rPr>
             </w:pPr>
             <w:r>
               <w:rPr>
@@ -1269,9 +1067,6 @@
           <w:p>
             <w:pPr>
               <w:cnfStyle w:val="000000100000" w:firstRow="0" w:lastRow="0" w:firstColumn="0" w:lastColumn="0" w:oddVBand="0" w:evenVBand="0" w:oddHBand="1" w:evenHBand="0" w:firstRowFirstColumn="0" w:firstRowLastColumn="0" w:lastRowFirstColumn="0" w:lastRowLastColumn="0"/>
-              <w:rPr>
-                <w:rFonts w:hint="eastAsia"/>
-              </w:rPr>
             </w:pPr>
             <w:r>
               <w:rPr>
@@ -1288,9 +1083,6 @@
           <w:p>
             <w:pPr>
               <w:cnfStyle w:val="000000100000" w:firstRow="0" w:lastRow="0" w:firstColumn="0" w:lastColumn="0" w:oddVBand="0" w:evenVBand="0" w:oddHBand="1" w:evenHBand="0" w:firstRowFirstColumn="0" w:firstRowLastColumn="0" w:lastRowFirstColumn="0" w:lastRowLastColumn="0"/>
-              <w:rPr>
-                <w:rFonts w:hint="eastAsia"/>
-              </w:rPr>
             </w:pPr>
             <w:r>
               <w:rPr>
@@ -1319,8 +1111,8 @@
         <w:tblLook w:val="04A0" w:firstRow="1" w:lastRow="0" w:firstColumn="1" w:lastColumn="0" w:noHBand="0" w:noVBand="1"/>
       </w:tblPr>
       <w:tblGrid>
-        <w:gridCol w:w="1958"/>
-        <w:gridCol w:w="6338"/>
+        <w:gridCol w:w="1798"/>
+        <w:gridCol w:w="6498"/>
       </w:tblGrid>
       <w:tr>
         <w:trPr>
@@ -1449,9 +1241,6 @@
           <w:p>
             <w:pPr>
               <w:cnfStyle w:val="000000100000" w:firstRow="0" w:lastRow="0" w:firstColumn="0" w:lastColumn="0" w:oddVBand="0" w:evenVBand="0" w:oddHBand="1" w:evenHBand="0" w:firstRowFirstColumn="0" w:firstRowLastColumn="0" w:lastRowFirstColumn="0" w:lastRowLastColumn="0"/>
-              <w:rPr>
-                <w:rFonts w:hint="eastAsia"/>
-              </w:rPr>
             </w:pPr>
             <w:r>
               <w:rPr>
@@ -1546,6 +1335,7 @@
               <w:rPr>
                 <w:rFonts w:hint="eastAsia"/>
               </w:rPr>
+              <w:lastRenderedPageBreak/>
               <w:t>截图</w:t>
             </w:r>
           </w:p>
@@ -1556,8 +1346,55 @@
           </w:tcPr>
           <w:p>
             <w:pPr>
-              <w:cnfStyle w:val="000000000000" w:firstRow="0" w:lastRow="0" w:firstColumn="0" w:lastColumn="0" w:oddVBand="0" w:evenVBand="0" w:oddHBand="0" w:evenHBand="0" w:firstRowFirstColumn="0" w:firstRowLastColumn="0" w:lastRowFirstColumn="0" w:lastRowLastColumn="0"/>
-            </w:pPr>
+              <w:jc w:val="center"/>
+              <w:cnfStyle w:val="000000000000" w:firstRow="0" w:lastRow="0" w:firstColumn="0" w:lastColumn="0" w:oddVBand="0" w:evenVBand="0" w:oddHBand="0" w:evenHBand="0" w:firstRowFirstColumn="0" w:firstRowLastColumn="0" w:lastRowFirstColumn="0" w:lastRowLastColumn="0"/>
+            </w:pPr>
+            <w:r>
+              <w:rPr>
+                <w:noProof/>
+              </w:rPr>
+              <w:drawing>
+                <wp:inline distT="0" distB="0" distL="0" distR="0">
+                  <wp:extent cx="2160814" cy="3841630"/>
+                  <wp:effectExtent l="0" t="0" r="0" b="6985"/>
+                  <wp:docPr id="1" name="图片 1"/>
+                  <wp:cNvGraphicFramePr>
+                    <a:graphicFrameLocks xmlns:a="http://schemas.openxmlformats.org/drawingml/2006/main" noChangeAspect="1"/>
+                  </wp:cNvGraphicFramePr>
+                  <a:graphic xmlns:a="http://schemas.openxmlformats.org/drawingml/2006/main">
+                    <a:graphicData uri="http://schemas.openxmlformats.org/drawingml/2006/picture">
+                      <pic:pic xmlns:pic="http://schemas.openxmlformats.org/drawingml/2006/picture">
+                        <pic:nvPicPr>
+                          <pic:cNvPr id="1" name="Screenshot_2017-01-02-16-32-57_me.jcala.xmarket.png"/>
+                          <pic:cNvPicPr/>
+                        </pic:nvPicPr>
+                        <pic:blipFill>
+                          <a:blip r:embed="rId6" cstate="print">
+                            <a:extLst>
+                              <a:ext uri="{28A0092B-C50C-407E-A947-70E740481C1C}">
+                                <a14:useLocalDpi xmlns:a14="http://schemas.microsoft.com/office/drawing/2010/main" val="0"/>
+                              </a:ext>
+                            </a:extLst>
+                          </a:blip>
+                          <a:stretch>
+                            <a:fillRect/>
+                          </a:stretch>
+                        </pic:blipFill>
+                        <pic:spPr>
+                          <a:xfrm>
+                            <a:off x="0" y="0"/>
+                            <a:ext cx="2166022" cy="3850888"/>
+                          </a:xfrm>
+                          <a:prstGeom prst="rect">
+                            <a:avLst/>
+                          </a:prstGeom>
+                        </pic:spPr>
+                      </pic:pic>
+                    </a:graphicData>
+                  </a:graphic>
+                </wp:inline>
+              </w:drawing>
+            </w:r>
           </w:p>
         </w:tc>
       </w:tr>
@@ -1570,8 +1407,8 @@
         <w:tblLook w:val="04A0" w:firstRow="1" w:lastRow="0" w:firstColumn="1" w:lastColumn="0" w:noHBand="0" w:noVBand="1"/>
       </w:tblPr>
       <w:tblGrid>
-        <w:gridCol w:w="1958"/>
-        <w:gridCol w:w="6338"/>
+        <w:gridCol w:w="1771"/>
+        <w:gridCol w:w="6525"/>
       </w:tblGrid>
       <w:tr>
         <w:trPr>
@@ -1700,9 +1537,6 @@
           <w:p>
             <w:pPr>
               <w:cnfStyle w:val="000000100000" w:firstRow="0" w:lastRow="0" w:firstColumn="0" w:lastColumn="0" w:oddVBand="0" w:evenVBand="0" w:oddHBand="1" w:evenHBand="0" w:firstRowFirstColumn="0" w:firstRowLastColumn="0" w:lastRowFirstColumn="0" w:lastRowLastColumn="0"/>
-              <w:rPr>
-                <w:rFonts w:hint="eastAsia"/>
-              </w:rPr>
             </w:pPr>
             <w:r>
               <w:rPr>
@@ -1730,7 +1564,6 @@
               <w:rPr>
                 <w:rFonts w:hint="eastAsia"/>
               </w:rPr>
-              <w:lastRenderedPageBreak/>
               <w:t>诊断原因</w:t>
             </w:r>
           </w:p>
@@ -1798,6 +1631,7 @@
               <w:rPr>
                 <w:rFonts w:hint="eastAsia"/>
               </w:rPr>
+              <w:lastRenderedPageBreak/>
               <w:t>截图</w:t>
             </w:r>
           </w:p>
@@ -1808,19 +1642,116 @@
           </w:tcPr>
           <w:p>
             <w:pPr>
-              <w:cnfStyle w:val="000000000000" w:firstRow="0" w:lastRow="0" w:firstColumn="0" w:lastColumn="0" w:oddVBand="0" w:evenVBand="0" w:oddHBand="0" w:evenHBand="0" w:firstRowFirstColumn="0" w:firstRowLastColumn="0" w:lastRowFirstColumn="0" w:lastRowLastColumn="0"/>
-            </w:pPr>
+              <w:jc w:val="center"/>
+              <w:cnfStyle w:val="000000000000" w:firstRow="0" w:lastRow="0" w:firstColumn="0" w:lastColumn="0" w:oddVBand="0" w:evenVBand="0" w:oddHBand="0" w:evenHBand="0" w:firstRowFirstColumn="0" w:firstRowLastColumn="0" w:lastRowFirstColumn="0" w:lastRowLastColumn="0"/>
+            </w:pPr>
+            <w:r>
+              <w:rPr>
+                <w:noProof/>
+              </w:rPr>
+              <w:drawing>
+                <wp:inline distT="0" distB="0" distL="0" distR="0">
+                  <wp:extent cx="2253342" cy="4006132"/>
+                  <wp:effectExtent l="0" t="0" r="0" b="0"/>
+                  <wp:docPr id="2" name="图片 2"/>
+                  <wp:cNvGraphicFramePr>
+                    <a:graphicFrameLocks xmlns:a="http://schemas.openxmlformats.org/drawingml/2006/main" noChangeAspect="1"/>
+                  </wp:cNvGraphicFramePr>
+                  <a:graphic xmlns:a="http://schemas.openxmlformats.org/drawingml/2006/main">
+                    <a:graphicData uri="http://schemas.openxmlformats.org/drawingml/2006/picture">
+                      <pic:pic xmlns:pic="http://schemas.openxmlformats.org/drawingml/2006/picture">
+                        <pic:nvPicPr>
+                          <pic:cNvPr id="2" name="Screenshot_2017-01-03-14-50-48_me.jcala.xmarket.png"/>
+                          <pic:cNvPicPr/>
+                        </pic:nvPicPr>
+                        <pic:blipFill>
+                          <a:blip r:embed="rId7" cstate="print">
+                            <a:extLst>
+                              <a:ext uri="{28A0092B-C50C-407E-A947-70E740481C1C}">
+                                <a14:useLocalDpi xmlns:a14="http://schemas.microsoft.com/office/drawing/2010/main" val="0"/>
+                              </a:ext>
+                            </a:extLst>
+                          </a:blip>
+                          <a:stretch>
+                            <a:fillRect/>
+                          </a:stretch>
+                        </pic:blipFill>
+                        <pic:spPr>
+                          <a:xfrm>
+                            <a:off x="0" y="0"/>
+                            <a:ext cx="2261449" cy="4020546"/>
+                          </a:xfrm>
+                          <a:prstGeom prst="rect">
+                            <a:avLst/>
+                          </a:prstGeom>
+                        </pic:spPr>
+                      </pic:pic>
+                    </a:graphicData>
+                  </a:graphic>
+                </wp:inline>
+              </w:drawing>
+            </w:r>
+          </w:p>
+          <w:p>
+            <w:pPr>
+              <w:jc w:val="center"/>
+              <w:cnfStyle w:val="000000000000" w:firstRow="0" w:lastRow="0" w:firstColumn="0" w:lastColumn="0" w:oddVBand="0" w:evenVBand="0" w:oddHBand="0" w:evenHBand="0" w:firstRowFirstColumn="0" w:firstRowLastColumn="0" w:lastRowFirstColumn="0" w:lastRowLastColumn="0"/>
+              <w:rPr>
+                <w:rFonts w:hint="eastAsia"/>
+              </w:rPr>
+            </w:pPr>
+            <w:r>
+              <w:rPr>
+                <w:rFonts w:hint="eastAsia"/>
+                <w:noProof/>
+              </w:rPr>
+              <w:drawing>
+                <wp:inline distT="0" distB="0" distL="0" distR="0">
+                  <wp:extent cx="2362200" cy="4199668"/>
+                  <wp:effectExtent l="0" t="0" r="0" b="0"/>
+                  <wp:docPr id="3" name="图片 3"/>
+                  <wp:cNvGraphicFramePr>
+                    <a:graphicFrameLocks xmlns:a="http://schemas.openxmlformats.org/drawingml/2006/main" noChangeAspect="1"/>
+                  </wp:cNvGraphicFramePr>
+                  <a:graphic xmlns:a="http://schemas.openxmlformats.org/drawingml/2006/main">
+                    <a:graphicData uri="http://schemas.openxmlformats.org/drawingml/2006/picture">
+                      <pic:pic xmlns:pic="http://schemas.openxmlformats.org/drawingml/2006/picture">
+                        <pic:nvPicPr>
+                          <pic:cNvPr id="3" name="Screenshot_2017-01-03-14-51-05_me.jcala.xmarket.png"/>
+                          <pic:cNvPicPr/>
+                        </pic:nvPicPr>
+                        <pic:blipFill>
+                          <a:blip r:embed="rId8" cstate="print">
+                            <a:extLst>
+                              <a:ext uri="{28A0092B-C50C-407E-A947-70E740481C1C}">
+                                <a14:useLocalDpi xmlns:a14="http://schemas.microsoft.com/office/drawing/2010/main" val="0"/>
+                              </a:ext>
+                            </a:extLst>
+                          </a:blip>
+                          <a:stretch>
+                            <a:fillRect/>
+                          </a:stretch>
+                        </pic:blipFill>
+                        <pic:spPr>
+                          <a:xfrm>
+                            <a:off x="0" y="0"/>
+                            <a:ext cx="2367945" cy="4209882"/>
+                          </a:xfrm>
+                          <a:prstGeom prst="rect">
+                            <a:avLst/>
+                          </a:prstGeom>
+                        </pic:spPr>
+                      </pic:pic>
+                    </a:graphicData>
+                  </a:graphic>
+                </wp:inline>
+              </w:drawing>
+            </w:r>
           </w:p>
         </w:tc>
       </w:tr>
     </w:tbl>
-    <w:p>
-      <w:pPr>
-        <w:rPr>
-          <w:rFonts w:hint="eastAsia"/>
-        </w:rPr>
-      </w:pPr>
-    </w:p>
+    <w:p/>
     <w:tbl>
       <w:tblPr>
         <w:tblStyle w:val="5-1"/>
@@ -1845,6 +1776,7 @@
               <w:rPr>
                 <w:rFonts w:hint="eastAsia"/>
               </w:rPr>
+              <w:lastRenderedPageBreak/>
               <w:t>编号</w:t>
             </w:r>
           </w:p>
@@ -1990,9 +1922,6 @@
           <w:p>
             <w:pPr>
               <w:cnfStyle w:val="000000000000" w:firstRow="0" w:lastRow="0" w:firstColumn="0" w:lastColumn="0" w:oddVBand="0" w:evenVBand="0" w:oddHBand="0" w:evenHBand="0" w:firstRowFirstColumn="0" w:firstRowLastColumn="0" w:lastRowFirstColumn="0" w:lastRowLastColumn="0"/>
-              <w:rPr>
-                <w:rFonts w:hint="eastAsia"/>
-              </w:rPr>
             </w:pPr>
             <w:r>
               <w:rPr>
@@ -2073,8 +2002,8 @@
         <w:tblLook w:val="04A0" w:firstRow="1" w:lastRow="0" w:firstColumn="1" w:lastColumn="0" w:noHBand="0" w:noVBand="1"/>
       </w:tblPr>
       <w:tblGrid>
-        <w:gridCol w:w="1958"/>
-        <w:gridCol w:w="6338"/>
+        <w:gridCol w:w="1799"/>
+        <w:gridCol w:w="6497"/>
       </w:tblGrid>
       <w:tr>
         <w:trPr>
@@ -2203,9 +2132,6 @@
           <w:p>
             <w:pPr>
               <w:cnfStyle w:val="000000100000" w:firstRow="0" w:lastRow="0" w:firstColumn="0" w:lastColumn="0" w:oddVBand="0" w:evenVBand="0" w:oddHBand="1" w:evenHBand="0" w:firstRowFirstColumn="0" w:firstRowLastColumn="0" w:lastRowFirstColumn="0" w:lastRowLastColumn="0"/>
-              <w:rPr>
-                <w:rFonts w:hint="eastAsia"/>
-              </w:rPr>
             </w:pPr>
             <w:r>
               <w:rPr>
@@ -2279,9 +2205,6 @@
           <w:p>
             <w:pPr>
               <w:cnfStyle w:val="000000100000" w:firstRow="0" w:lastRow="0" w:firstColumn="0" w:lastColumn="0" w:oddVBand="0" w:evenVBand="0" w:oddHBand="1" w:evenHBand="0" w:firstRowFirstColumn="0" w:firstRowLastColumn="0" w:lastRowFirstColumn="0" w:lastRowLastColumn="0"/>
-              <w:rPr>
-                <w:rFonts w:hint="eastAsia"/>
-              </w:rPr>
             </w:pPr>
             <w:r>
               <w:rPr>
@@ -2313,8 +2236,55 @@
           </w:tcPr>
           <w:p>
             <w:pPr>
-              <w:cnfStyle w:val="000000000000" w:firstRow="0" w:lastRow="0" w:firstColumn="0" w:lastColumn="0" w:oddVBand="0" w:evenVBand="0" w:oddHBand="0" w:evenHBand="0" w:firstRowFirstColumn="0" w:firstRowLastColumn="0" w:lastRowFirstColumn="0" w:lastRowLastColumn="0"/>
-            </w:pPr>
+              <w:jc w:val="center"/>
+              <w:cnfStyle w:val="000000000000" w:firstRow="0" w:lastRow="0" w:firstColumn="0" w:lastColumn="0" w:oddVBand="0" w:evenVBand="0" w:oddHBand="0" w:evenHBand="0" w:firstRowFirstColumn="0" w:firstRowLastColumn="0" w:lastRowFirstColumn="0" w:lastRowLastColumn="0"/>
+            </w:pPr>
+            <w:r>
+              <w:rPr>
+                <w:noProof/>
+              </w:rPr>
+              <w:drawing>
+                <wp:inline distT="0" distB="0" distL="0" distR="0">
+                  <wp:extent cx="2149145" cy="3820886"/>
+                  <wp:effectExtent l="0" t="0" r="3810" b="8255"/>
+                  <wp:docPr id="6" name="图片 6"/>
+                  <wp:cNvGraphicFramePr>
+                    <a:graphicFrameLocks xmlns:a="http://schemas.openxmlformats.org/drawingml/2006/main" noChangeAspect="1"/>
+                  </wp:cNvGraphicFramePr>
+                  <a:graphic xmlns:a="http://schemas.openxmlformats.org/drawingml/2006/main">
+                    <a:graphicData uri="http://schemas.openxmlformats.org/drawingml/2006/picture">
+                      <pic:pic xmlns:pic="http://schemas.openxmlformats.org/drawingml/2006/picture">
+                        <pic:nvPicPr>
+                          <pic:cNvPr id="6" name="Screenshot_2017-01-02-16-32-49_me.jcala.xmarket.png"/>
+                          <pic:cNvPicPr/>
+                        </pic:nvPicPr>
+                        <pic:blipFill>
+                          <a:blip r:embed="rId9" cstate="print">
+                            <a:extLst>
+                              <a:ext uri="{28A0092B-C50C-407E-A947-70E740481C1C}">
+                                <a14:useLocalDpi xmlns:a14="http://schemas.microsoft.com/office/drawing/2010/main" val="0"/>
+                              </a:ext>
+                            </a:extLst>
+                          </a:blip>
+                          <a:stretch>
+                            <a:fillRect/>
+                          </a:stretch>
+                        </pic:blipFill>
+                        <pic:spPr>
+                          <a:xfrm>
+                            <a:off x="0" y="0"/>
+                            <a:ext cx="2158365" cy="3837278"/>
+                          </a:xfrm>
+                          <a:prstGeom prst="rect">
+                            <a:avLst/>
+                          </a:prstGeom>
+                        </pic:spPr>
+                      </pic:pic>
+                    </a:graphicData>
+                  </a:graphic>
+                </wp:inline>
+              </w:drawing>
+            </w:r>
           </w:p>
         </w:tc>
       </w:tr>
@@ -2327,8 +2297,8 @@
         <w:tblLook w:val="04A0" w:firstRow="1" w:lastRow="0" w:firstColumn="1" w:lastColumn="0" w:noHBand="0" w:noVBand="1"/>
       </w:tblPr>
       <w:tblGrid>
-        <w:gridCol w:w="1950"/>
-        <w:gridCol w:w="6346"/>
+        <w:gridCol w:w="1809"/>
+        <w:gridCol w:w="6487"/>
       </w:tblGrid>
       <w:tr>
         <w:trPr>
@@ -2422,9 +2392,6 @@
           <w:p>
             <w:pPr>
               <w:cnfStyle w:val="000000000000" w:firstRow="0" w:lastRow="0" w:firstColumn="0" w:lastColumn="0" w:oddVBand="0" w:evenVBand="0" w:oddHBand="0" w:evenHBand="0" w:firstRowFirstColumn="0" w:firstRowLastColumn="0" w:lastRowFirstColumn="0" w:lastRowLastColumn="0"/>
-              <w:rPr>
-                <w:rFonts w:hint="eastAsia"/>
-              </w:rPr>
             </w:pPr>
             <w:r>
               <w:rPr>
@@ -2527,9 +2494,6 @@
           <w:p>
             <w:pPr>
               <w:cnfStyle w:val="000000100000" w:firstRow="0" w:lastRow="0" w:firstColumn="0" w:lastColumn="0" w:oddVBand="0" w:evenVBand="0" w:oddHBand="1" w:evenHBand="0" w:firstRowFirstColumn="0" w:firstRowLastColumn="0" w:lastRowFirstColumn="0" w:lastRowLastColumn="0"/>
-              <w:rPr>
-                <w:rFonts w:hint="eastAsia"/>
-              </w:rPr>
             </w:pPr>
             <w:r>
               <w:rPr>
@@ -2551,6 +2515,7 @@
               <w:rPr>
                 <w:rFonts w:hint="eastAsia"/>
               </w:rPr>
+              <w:lastRenderedPageBreak/>
               <w:t>截图</w:t>
             </w:r>
           </w:p>
@@ -2561,8 +2526,111 @@
           </w:tcPr>
           <w:p>
             <w:pPr>
-              <w:cnfStyle w:val="000000000000" w:firstRow="0" w:lastRow="0" w:firstColumn="0" w:lastColumn="0" w:oddVBand="0" w:evenVBand="0" w:oddHBand="0" w:evenHBand="0" w:firstRowFirstColumn="0" w:firstRowLastColumn="0" w:lastRowFirstColumn="0" w:lastRowLastColumn="0"/>
-            </w:pPr>
+              <w:jc w:val="center"/>
+              <w:cnfStyle w:val="000000000000" w:firstRow="0" w:lastRow="0" w:firstColumn="0" w:lastColumn="0" w:oddVBand="0" w:evenVBand="0" w:oddHBand="0" w:evenHBand="0" w:firstRowFirstColumn="0" w:firstRowLastColumn="0" w:lastRowFirstColumn="0" w:lastRowLastColumn="0"/>
+            </w:pPr>
+            <w:r>
+              <w:rPr>
+                <w:noProof/>
+              </w:rPr>
+              <w:drawing>
+                <wp:inline distT="0" distB="0" distL="0" distR="0">
+                  <wp:extent cx="2078732" cy="3695700"/>
+                  <wp:effectExtent l="0" t="0" r="0" b="0"/>
+                  <wp:docPr id="8" name="图片 8"/>
+                  <wp:cNvGraphicFramePr>
+                    <a:graphicFrameLocks xmlns:a="http://schemas.openxmlformats.org/drawingml/2006/main" noChangeAspect="1"/>
+                  </wp:cNvGraphicFramePr>
+                  <a:graphic xmlns:a="http://schemas.openxmlformats.org/drawingml/2006/main">
+                    <a:graphicData uri="http://schemas.openxmlformats.org/drawingml/2006/picture">
+                      <pic:pic xmlns:pic="http://schemas.openxmlformats.org/drawingml/2006/picture">
+                        <pic:nvPicPr>
+                          <pic:cNvPr id="8" name="Screenshot_2017-01-03-14-51-28_me.jcala.xmarket.png"/>
+                          <pic:cNvPicPr/>
+                        </pic:nvPicPr>
+                        <pic:blipFill>
+                          <a:blip r:embed="rId10" cstate="print">
+                            <a:extLst>
+                              <a:ext uri="{28A0092B-C50C-407E-A947-70E740481C1C}">
+                                <a14:useLocalDpi xmlns:a14="http://schemas.microsoft.com/office/drawing/2010/main" val="0"/>
+                              </a:ext>
+                            </a:extLst>
+                          </a:blip>
+                          <a:stretch>
+                            <a:fillRect/>
+                          </a:stretch>
+                        </pic:blipFill>
+                        <pic:spPr>
+                          <a:xfrm>
+                            <a:off x="0" y="0"/>
+                            <a:ext cx="2091225" cy="3717911"/>
+                          </a:xfrm>
+                          <a:prstGeom prst="rect">
+                            <a:avLst/>
+                          </a:prstGeom>
+                        </pic:spPr>
+                      </pic:pic>
+                    </a:graphicData>
+                  </a:graphic>
+                </wp:inline>
+              </w:drawing>
+            </w:r>
+          </w:p>
+          <w:p>
+            <w:pPr>
+              <w:jc w:val="center"/>
+              <w:cnfStyle w:val="000000000000" w:firstRow="0" w:lastRow="0" w:firstColumn="0" w:lastColumn="0" w:oddVBand="0" w:evenVBand="0" w:oddHBand="0" w:evenHBand="0" w:firstRowFirstColumn="0" w:firstRowLastColumn="0" w:lastRowFirstColumn="0" w:lastRowLastColumn="0"/>
+              <w:rPr>
+                <w:rFonts w:hint="eastAsia"/>
+              </w:rPr>
+            </w:pPr>
+            <w:r>
+              <w:rPr>
+                <w:rFonts w:hint="eastAsia"/>
+                <w:noProof/>
+              </w:rPr>
+              <w:drawing>
+                <wp:inline distT="0" distB="0" distL="0" distR="0">
+                  <wp:extent cx="2041071" cy="3628744"/>
+                  <wp:effectExtent l="0" t="0" r="0" b="0"/>
+                  <wp:docPr id="9" name="图片 9"/>
+                  <wp:cNvGraphicFramePr>
+                    <a:graphicFrameLocks xmlns:a="http://schemas.openxmlformats.org/drawingml/2006/main" noChangeAspect="1"/>
+                  </wp:cNvGraphicFramePr>
+                  <a:graphic xmlns:a="http://schemas.openxmlformats.org/drawingml/2006/main">
+                    <a:graphicData uri="http://schemas.openxmlformats.org/drawingml/2006/picture">
+                      <pic:pic xmlns:pic="http://schemas.openxmlformats.org/drawingml/2006/picture">
+                        <pic:nvPicPr>
+                          <pic:cNvPr id="9" name="Screenshot_2017-01-03-14-51-48_me.jcala.xmarket.png"/>
+                          <pic:cNvPicPr/>
+                        </pic:nvPicPr>
+                        <pic:blipFill>
+                          <a:blip r:embed="rId11" cstate="print">
+                            <a:extLst>
+                              <a:ext uri="{28A0092B-C50C-407E-A947-70E740481C1C}">
+                                <a14:useLocalDpi xmlns:a14="http://schemas.microsoft.com/office/drawing/2010/main" val="0"/>
+                              </a:ext>
+                            </a:extLst>
+                          </a:blip>
+                          <a:stretch>
+                            <a:fillRect/>
+                          </a:stretch>
+                        </pic:blipFill>
+                        <pic:spPr>
+                          <a:xfrm>
+                            <a:off x="0" y="0"/>
+                            <a:ext cx="2053100" cy="3650129"/>
+                          </a:xfrm>
+                          <a:prstGeom prst="rect">
+                            <a:avLst/>
+                          </a:prstGeom>
+                        </pic:spPr>
+                      </pic:pic>
+                    </a:graphicData>
+                  </a:graphic>
+                </wp:inline>
+              </w:drawing>
+            </w:r>
           </w:p>
         </w:tc>
       </w:tr>
@@ -2575,8 +2643,8 @@
         <w:tblLook w:val="04A0" w:firstRow="1" w:lastRow="0" w:firstColumn="1" w:lastColumn="0" w:noHBand="0" w:noVBand="1"/>
       </w:tblPr>
       <w:tblGrid>
-        <w:gridCol w:w="1958"/>
-        <w:gridCol w:w="6338"/>
+        <w:gridCol w:w="1804"/>
+        <w:gridCol w:w="6492"/>
       </w:tblGrid>
       <w:tr>
         <w:trPr>
@@ -2705,9 +2773,6 @@
           <w:p>
             <w:pPr>
               <w:cnfStyle w:val="000000100000" w:firstRow="0" w:lastRow="0" w:firstColumn="0" w:lastColumn="0" w:oddVBand="0" w:evenVBand="0" w:oddHBand="1" w:evenHBand="0" w:firstRowFirstColumn="0" w:firstRowLastColumn="0" w:lastRowFirstColumn="0" w:lastRowLastColumn="0"/>
-              <w:rPr>
-                <w:rFonts w:hint="eastAsia"/>
-              </w:rPr>
             </w:pPr>
             <w:r>
               <w:rPr>
@@ -2719,22 +2784,30 @@
               <w:rPr>
                 <w:rFonts w:hint="eastAsia"/>
               </w:rPr>
-              <w:t>显示布局相同，但没有加载图片</w:t>
-            </w:r>
-          </w:p>
-        </w:tc>
-      </w:tr>
-      <w:tr>
-        <w:tc>
-          <w:tcPr>
-            <w:cnfStyle w:val="001000000000" w:firstRow="0" w:lastRow="0" w:firstColumn="1" w:lastColumn="0" w:oddVBand="0" w:evenVBand="0" w:oddHBand="0" w:evenHBand="0" w:firstRowFirstColumn="0" w:firstRowLastColumn="0" w:lastRowFirstColumn="0" w:lastRowLastColumn="0"/>
-            <w:tcW w:w="2263" w:type="dxa"/>
-          </w:tcPr>
-          <w:p>
-            <w:r>
-              <w:rPr>
-                <w:rFonts w:hint="eastAsia"/>
-              </w:rPr>
+              <w:t>显示布局相同，但没有加载</w:t>
+            </w:r>
+            <w:r>
+              <w:rPr>
+                <w:rFonts w:hint="eastAsia"/>
+              </w:rPr>
+              <w:lastRenderedPageBreak/>
+              <w:t>图片</w:t>
+            </w:r>
+          </w:p>
+        </w:tc>
+      </w:tr>
+      <w:tr>
+        <w:tc>
+          <w:tcPr>
+            <w:cnfStyle w:val="001000000000" w:firstRow="0" w:lastRow="0" w:firstColumn="1" w:lastColumn="0" w:oddVBand="0" w:evenVBand="0" w:oddHBand="0" w:evenHBand="0" w:firstRowFirstColumn="0" w:firstRowLastColumn="0" w:lastRowFirstColumn="0" w:lastRowLastColumn="0"/>
+            <w:tcW w:w="2263" w:type="dxa"/>
+          </w:tcPr>
+          <w:p>
+            <w:r>
+              <w:rPr>
+                <w:rFonts w:hint="eastAsia"/>
+              </w:rPr>
+              <w:lastRenderedPageBreak/>
               <w:t>诊断原因</w:t>
             </w:r>
           </w:p>
@@ -2781,9 +2854,6 @@
           <w:p>
             <w:pPr>
               <w:cnfStyle w:val="000000100000" w:firstRow="0" w:lastRow="0" w:firstColumn="0" w:lastColumn="0" w:oddVBand="0" w:evenVBand="0" w:oddHBand="1" w:evenHBand="0" w:firstRowFirstColumn="0" w:firstRowLastColumn="0" w:lastRowFirstColumn="0" w:lastRowLastColumn="0"/>
-              <w:rPr>
-                <w:rFonts w:hint="eastAsia"/>
-              </w:rPr>
             </w:pPr>
             <w:r>
               <w:rPr>
@@ -2815,8 +2885,55 @@
           </w:tcPr>
           <w:p>
             <w:pPr>
-              <w:cnfStyle w:val="000000000000" w:firstRow="0" w:lastRow="0" w:firstColumn="0" w:lastColumn="0" w:oddVBand="0" w:evenVBand="0" w:oddHBand="0" w:evenHBand="0" w:firstRowFirstColumn="0" w:firstRowLastColumn="0" w:lastRowFirstColumn="0" w:lastRowLastColumn="0"/>
-            </w:pPr>
+              <w:jc w:val="center"/>
+              <w:cnfStyle w:val="000000000000" w:firstRow="0" w:lastRow="0" w:firstColumn="0" w:lastColumn="0" w:oddVBand="0" w:evenVBand="0" w:oddHBand="0" w:evenHBand="0" w:firstRowFirstColumn="0" w:firstRowLastColumn="0" w:lastRowFirstColumn="0" w:lastRowLastColumn="0"/>
+            </w:pPr>
+            <w:r>
+              <w:rPr>
+                <w:noProof/>
+              </w:rPr>
+              <w:drawing>
+                <wp:inline distT="0" distB="0" distL="0" distR="0">
+                  <wp:extent cx="2118531" cy="3766457"/>
+                  <wp:effectExtent l="0" t="0" r="0" b="5715"/>
+                  <wp:docPr id="10" name="图片 10"/>
+                  <wp:cNvGraphicFramePr>
+                    <a:graphicFrameLocks xmlns:a="http://schemas.openxmlformats.org/drawingml/2006/main" noChangeAspect="1"/>
+                  </wp:cNvGraphicFramePr>
+                  <a:graphic xmlns:a="http://schemas.openxmlformats.org/drawingml/2006/main">
+                    <a:graphicData uri="http://schemas.openxmlformats.org/drawingml/2006/picture">
+                      <pic:pic xmlns:pic="http://schemas.openxmlformats.org/drawingml/2006/picture">
+                        <pic:nvPicPr>
+                          <pic:cNvPr id="10" name="Screenshot_2017-01-03-14-52-08_me.jcala.xmarket.png"/>
+                          <pic:cNvPicPr/>
+                        </pic:nvPicPr>
+                        <pic:blipFill>
+                          <a:blip r:embed="rId12" cstate="print">
+                            <a:extLst>
+                              <a:ext uri="{28A0092B-C50C-407E-A947-70E740481C1C}">
+                                <a14:useLocalDpi xmlns:a14="http://schemas.microsoft.com/office/drawing/2010/main" val="0"/>
+                              </a:ext>
+                            </a:extLst>
+                          </a:blip>
+                          <a:stretch>
+                            <a:fillRect/>
+                          </a:stretch>
+                        </pic:blipFill>
+                        <pic:spPr>
+                          <a:xfrm>
+                            <a:off x="0" y="0"/>
+                            <a:ext cx="2125497" cy="3778841"/>
+                          </a:xfrm>
+                          <a:prstGeom prst="rect">
+                            <a:avLst/>
+                          </a:prstGeom>
+                        </pic:spPr>
+                      </pic:pic>
+                    </a:graphicData>
+                  </a:graphic>
+                </wp:inline>
+              </w:drawing>
+            </w:r>
           </w:p>
         </w:tc>
       </w:tr>
@@ -2829,8 +2946,8 @@
         <w:tblLook w:val="04A0" w:firstRow="1" w:lastRow="0" w:firstColumn="1" w:lastColumn="0" w:noHBand="0" w:noVBand="1"/>
       </w:tblPr>
       <w:tblGrid>
-        <w:gridCol w:w="1958"/>
-        <w:gridCol w:w="6338"/>
+        <w:gridCol w:w="1809"/>
+        <w:gridCol w:w="6487"/>
       </w:tblGrid>
       <w:tr>
         <w:trPr>
@@ -2948,7 +3065,6 @@
               <w:rPr>
                 <w:rFonts w:hint="eastAsia"/>
               </w:rPr>
-              <w:lastRenderedPageBreak/>
               <w:t>问题具体</w:t>
             </w:r>
           </w:p>
@@ -3033,9 +3149,6 @@
           <w:p>
             <w:pPr>
               <w:cnfStyle w:val="000000100000" w:firstRow="0" w:lastRow="0" w:firstColumn="0" w:lastColumn="0" w:oddVBand="0" w:evenVBand="0" w:oddHBand="1" w:evenHBand="0" w:firstRowFirstColumn="0" w:firstRowLastColumn="0" w:lastRowFirstColumn="0" w:lastRowLastColumn="0"/>
-              <w:rPr>
-                <w:rFonts w:hint="eastAsia"/>
-              </w:rPr>
             </w:pPr>
             <w:r>
               <w:rPr>
@@ -3043,22 +3156,21 @@
               </w:rPr>
               <w:t>建议不是添加更多的图片格式要求，而是添加更多图片格式的支持</w:t>
             </w:r>
-            <w:bookmarkStart w:id="0" w:name="_GoBack"/>
-            <w:bookmarkEnd w:id="0"/>
-          </w:p>
-        </w:tc>
-      </w:tr>
-      <w:tr>
-        <w:tc>
-          <w:tcPr>
-            <w:cnfStyle w:val="001000000000" w:firstRow="0" w:lastRow="0" w:firstColumn="1" w:lastColumn="0" w:oddVBand="0" w:evenVBand="0" w:oddHBand="0" w:evenHBand="0" w:firstRowFirstColumn="0" w:firstRowLastColumn="0" w:lastRowFirstColumn="0" w:lastRowLastColumn="0"/>
-            <w:tcW w:w="2263" w:type="dxa"/>
-          </w:tcPr>
-          <w:p>
-            <w:r>
-              <w:rPr>
-                <w:rFonts w:hint="eastAsia"/>
-              </w:rPr>
+          </w:p>
+        </w:tc>
+      </w:tr>
+      <w:tr>
+        <w:tc>
+          <w:tcPr>
+            <w:cnfStyle w:val="001000000000" w:firstRow="0" w:lastRow="0" w:firstColumn="1" w:lastColumn="0" w:oddVBand="0" w:evenVBand="0" w:oddHBand="0" w:evenHBand="0" w:firstRowFirstColumn="0" w:firstRowLastColumn="0" w:lastRowFirstColumn="0" w:lastRowLastColumn="0"/>
+            <w:tcW w:w="2263" w:type="dxa"/>
+          </w:tcPr>
+          <w:p>
+            <w:r>
+              <w:rPr>
+                <w:rFonts w:hint="eastAsia"/>
+              </w:rPr>
+              <w:lastRenderedPageBreak/>
               <w:t>截图</w:t>
             </w:r>
           </w:p>
@@ -3069,20 +3181,63 @@
           </w:tcPr>
           <w:p>
             <w:pPr>
-              <w:cnfStyle w:val="000000000000" w:firstRow="0" w:lastRow="0" w:firstColumn="0" w:lastColumn="0" w:oddVBand="0" w:evenVBand="0" w:oddHBand="0" w:evenHBand="0" w:firstRowFirstColumn="0" w:firstRowLastColumn="0" w:lastRowFirstColumn="0" w:lastRowLastColumn="0"/>
-            </w:pPr>
-          </w:p>
-        </w:tc>
+              <w:jc w:val="center"/>
+              <w:cnfStyle w:val="000000000000" w:firstRow="0" w:lastRow="0" w:firstColumn="0" w:lastColumn="0" w:oddVBand="0" w:evenVBand="0" w:oddHBand="0" w:evenHBand="0" w:firstRowFirstColumn="0" w:firstRowLastColumn="0" w:lastRowFirstColumn="0" w:lastRowLastColumn="0"/>
+            </w:pPr>
+            <w:r>
+              <w:rPr>
+                <w:noProof/>
+              </w:rPr>
+              <w:drawing>
+                <wp:inline distT="0" distB="0" distL="0" distR="0">
+                  <wp:extent cx="2078732" cy="3695700"/>
+                  <wp:effectExtent l="0" t="0" r="0" b="0"/>
+                  <wp:docPr id="11" name="图片 11"/>
+                  <wp:cNvGraphicFramePr>
+                    <a:graphicFrameLocks xmlns:a="http://schemas.openxmlformats.org/drawingml/2006/main" noChangeAspect="1"/>
+                  </wp:cNvGraphicFramePr>
+                  <a:graphic xmlns:a="http://schemas.openxmlformats.org/drawingml/2006/main">
+                    <a:graphicData uri="http://schemas.openxmlformats.org/drawingml/2006/picture">
+                      <pic:pic xmlns:pic="http://schemas.openxmlformats.org/drawingml/2006/picture">
+                        <pic:nvPicPr>
+                          <pic:cNvPr id="11" name="Screenshot_2017-01-03-14-53-15_me.jcala.xmarket.png"/>
+                          <pic:cNvPicPr/>
+                        </pic:nvPicPr>
+                        <pic:blipFill>
+                          <a:blip r:embed="rId13" cstate="print">
+                            <a:extLst>
+                              <a:ext uri="{28A0092B-C50C-407E-A947-70E740481C1C}">
+                                <a14:useLocalDpi xmlns:a14="http://schemas.microsoft.com/office/drawing/2010/main" val="0"/>
+                              </a:ext>
+                            </a:extLst>
+                          </a:blip>
+                          <a:stretch>
+                            <a:fillRect/>
+                          </a:stretch>
+                        </pic:blipFill>
+                        <pic:spPr>
+                          <a:xfrm>
+                            <a:off x="0" y="0"/>
+                            <a:ext cx="2084157" cy="3705345"/>
+                          </a:xfrm>
+                          <a:prstGeom prst="rect">
+                            <a:avLst/>
+                          </a:prstGeom>
+                        </pic:spPr>
+                      </pic:pic>
+                    </a:graphicData>
+                  </a:graphic>
+                </wp:inline>
+              </w:drawing>
+            </w:r>
+          </w:p>
+        </w:tc>
+        <w:bookmarkStart w:id="0" w:name="_GoBack"/>
+        <w:bookmarkEnd w:id="0"/>
       </w:tr>
     </w:tbl>
     <w:p/>
-    <w:p>
-      <w:pPr>
-        <w:rPr>
-          <w:rFonts w:hint="eastAsia"/>
-        </w:rPr>
-      </w:pPr>
-    </w:p>
+    <w:p/>
     <w:sectPr>
       <w:pgSz w:w="11906" w:h="16838"/>
       <w:pgMar w:top="1440" w:right="1800" w:bottom="1440" w:left="1800" w:header="851" w:footer="992" w:gutter="0"/>

</xml_diff>